<commit_message>
TINUseCase modification - renamed "Użytkownik" for "Klient"; added "Modyfikacja klienta" case
</commit_message>
<xml_diff>
--- a/Pw.Elka.TIN/TINuseCase.docx
+++ b/Pw.Elka.TIN/TINuseCase.docx
@@ -354,7 +354,13 @@
         <w:rPr>
           <w:szCs w:val="24"/>
         </w:rPr>
-        <w:t>Aktorzy: Użytkownik</w:t>
+        <w:t xml:space="preserve">Aktorzy: </w:t>
+      </w:r>
+      <w:r>
+        <w:rPr>
+          <w:szCs w:val="24"/>
+        </w:rPr>
+        <w:t>Klient</w:t>
       </w:r>
     </w:p>
     <w:p>
@@ -417,7 +423,13 @@
         <w:rPr>
           <w:szCs w:val="24"/>
         </w:rPr>
-        <w:t>Użytkownik wpisuje nazwę użytkownika oraz hasło</w:t>
+        <w:t xml:space="preserve">Klient </w:t>
+      </w:r>
+      <w:r>
+        <w:rPr>
+          <w:szCs w:val="24"/>
+        </w:rPr>
+        <w:t>wpisuje nazwę użytkownika oraz hasło</w:t>
       </w:r>
     </w:p>
     <w:p>
@@ -566,7 +578,13 @@
         <w:rPr>
           <w:szCs w:val="24"/>
         </w:rPr>
-        <w:t>Aktorzy: Użytkownik</w:t>
+        <w:t xml:space="preserve">Aktorzy: </w:t>
+      </w:r>
+      <w:r>
+        <w:rPr>
+          <w:szCs w:val="24"/>
+        </w:rPr>
+        <w:t>Klient</w:t>
       </w:r>
     </w:p>
     <w:p>
@@ -675,7 +693,13 @@
         <w:rPr>
           <w:szCs w:val="24"/>
         </w:rPr>
-        <w:t>Aktorzy: Użytkownik</w:t>
+        <w:t xml:space="preserve">Aktorzy: </w:t>
+      </w:r>
+      <w:r>
+        <w:rPr>
+          <w:szCs w:val="24"/>
+        </w:rPr>
+        <w:t>Klient</w:t>
       </w:r>
     </w:p>
     <w:p>
@@ -714,7 +738,16 @@
         </w:numPr>
       </w:pPr>
       <w:r>
-        <w:t>Użytkownik wybiera opcję „Utwórz szablon wiadomości”</w:t>
+        <w:rPr>
+          <w:szCs w:val="24"/>
+        </w:rPr>
+        <w:t>Klient</w:t>
+      </w:r>
+      <w:r>
+        <w:t xml:space="preserve"> </w:t>
+      </w:r>
+      <w:r>
+        <w:t>wybiera opcję „Utwórz szablon wiadomości”</w:t>
       </w:r>
     </w:p>
     <w:p>
@@ -738,7 +771,16 @@
         </w:numPr>
       </w:pPr>
       <w:r>
-        <w:t xml:space="preserve">Użytkownik wpisuje treść szablonu oraz definiuje pola szablonu </w:t>
+        <w:rPr>
+          <w:szCs w:val="24"/>
+        </w:rPr>
+        <w:t>Klient</w:t>
+      </w:r>
+      <w:r>
+        <w:t xml:space="preserve"> </w:t>
+      </w:r>
+      <w:r>
+        <w:t xml:space="preserve">wpisuje treść szablonu oraz definiuje pola szablonu </w:t>
       </w:r>
     </w:p>
     <w:p>
@@ -750,7 +792,16 @@
         </w:numPr>
       </w:pPr>
       <w:r>
-        <w:t>Użytkownik wybiera opcję zapisz</w:t>
+        <w:rPr>
+          <w:szCs w:val="24"/>
+        </w:rPr>
+        <w:t>Klient</w:t>
+      </w:r>
+      <w:r>
+        <w:t xml:space="preserve"> </w:t>
+      </w:r>
+      <w:r>
+        <w:t>wybiera opcję zapisz</w:t>
       </w:r>
     </w:p>
     <w:p>
@@ -923,7 +974,13 @@
         <w:rPr>
           <w:szCs w:val="24"/>
         </w:rPr>
-        <w:t>Aktorzy: Użytkownik</w:t>
+        <w:t xml:space="preserve">Aktorzy: </w:t>
+      </w:r>
+      <w:r>
+        <w:rPr>
+          <w:szCs w:val="24"/>
+        </w:rPr>
+        <w:t>Klient</w:t>
       </w:r>
     </w:p>
     <w:p>
@@ -962,7 +1019,16 @@
         </w:numPr>
       </w:pPr>
       <w:r>
-        <w:t>Użytkownik wybiera szablon z listy</w:t>
+        <w:rPr>
+          <w:szCs w:val="24"/>
+        </w:rPr>
+        <w:t>Klient</w:t>
+      </w:r>
+      <w:r>
+        <w:t xml:space="preserve"> </w:t>
+      </w:r>
+      <w:r>
+        <w:t>wybiera szablon z listy</w:t>
       </w:r>
     </w:p>
     <w:p>
@@ -974,7 +1040,16 @@
         </w:numPr>
       </w:pPr>
       <w:r>
-        <w:t>Użytkownik wybiera opcję „</w:t>
+        <w:rPr>
+          <w:szCs w:val="24"/>
+        </w:rPr>
+        <w:t>Klient</w:t>
+      </w:r>
+      <w:r>
+        <w:t xml:space="preserve"> </w:t>
+      </w:r>
+      <w:r>
+        <w:t>wybiera opcję „</w:t>
       </w:r>
       <w:r>
         <w:t>Edytuj</w:t>
@@ -992,7 +1067,13 @@
         </w:numPr>
       </w:pPr>
       <w:r>
-        <w:t xml:space="preserve">Użytkownik </w:t>
+        <w:rPr>
+          <w:szCs w:val="24"/>
+        </w:rPr>
+        <w:t>Klient</w:t>
+      </w:r>
+      <w:r>
+        <w:t xml:space="preserve"> </w:t>
       </w:r>
       <w:r>
         <w:t>modyfikuje</w:t>
@@ -1010,7 +1091,16 @@
         </w:numPr>
       </w:pPr>
       <w:r>
-        <w:t>Użytkownik wybiera opcję zapisz</w:t>
+        <w:rPr>
+          <w:szCs w:val="24"/>
+        </w:rPr>
+        <w:t>Klient</w:t>
+      </w:r>
+      <w:r>
+        <w:t xml:space="preserve"> </w:t>
+      </w:r>
+      <w:r>
+        <w:t>wybiera opcję zapisz</w:t>
       </w:r>
     </w:p>
     <w:p>
@@ -1186,7 +1276,13 @@
         <w:rPr>
           <w:szCs w:val="24"/>
         </w:rPr>
-        <w:t>Aktorzy: Użytkownik</w:t>
+        <w:t xml:space="preserve">Aktorzy: </w:t>
+      </w:r>
+      <w:r>
+        <w:rPr>
+          <w:szCs w:val="24"/>
+        </w:rPr>
+        <w:t>Klient</w:t>
       </w:r>
     </w:p>
     <w:p>
@@ -1225,7 +1321,16 @@
         </w:numPr>
       </w:pPr>
       <w:r>
-        <w:t xml:space="preserve">Użytkownik wybiera szablon z listy </w:t>
+        <w:rPr>
+          <w:szCs w:val="24"/>
+        </w:rPr>
+        <w:t>Klient</w:t>
+      </w:r>
+      <w:r>
+        <w:t xml:space="preserve"> </w:t>
+      </w:r>
+      <w:r>
+        <w:t xml:space="preserve">wybiera szablon z listy </w:t>
       </w:r>
     </w:p>
     <w:p>
@@ -1237,7 +1342,16 @@
         </w:numPr>
       </w:pPr>
       <w:r>
-        <w:t xml:space="preserve">Użytkownik wybiera opcję usuń </w:t>
+        <w:rPr>
+          <w:szCs w:val="24"/>
+        </w:rPr>
+        <w:t>Klient</w:t>
+      </w:r>
+      <w:r>
+        <w:t xml:space="preserve"> </w:t>
+      </w:r>
+      <w:r>
+        <w:t xml:space="preserve">wybiera opcję usuń </w:t>
       </w:r>
     </w:p>
     <w:p>
@@ -1405,7 +1519,13 @@
         <w:rPr>
           <w:szCs w:val="24"/>
         </w:rPr>
-        <w:t>Aktorzy: Użytkownik</w:t>
+        <w:t xml:space="preserve">Aktorzy: </w:t>
+      </w:r>
+      <w:r>
+        <w:rPr>
+          <w:szCs w:val="24"/>
+        </w:rPr>
+        <w:t>Klient</w:t>
       </w:r>
     </w:p>
     <w:p>
@@ -1444,7 +1564,16 @@
         </w:numPr>
       </w:pPr>
       <w:r>
-        <w:t>Użytkownik wybiera szablon z listy</w:t>
+        <w:rPr>
+          <w:szCs w:val="24"/>
+        </w:rPr>
+        <w:t>Klient</w:t>
+      </w:r>
+      <w:r>
+        <w:t xml:space="preserve"> </w:t>
+      </w:r>
+      <w:r>
+        <w:t>wybiera szablon z listy</w:t>
       </w:r>
     </w:p>
     <w:p>
@@ -1456,8 +1585,17 @@
         </w:numPr>
       </w:pPr>
       <w:r>
+        <w:rPr>
+          <w:szCs w:val="24"/>
+        </w:rPr>
         <w:lastRenderedPageBreak/>
-        <w:t>Użytkownik wybiera opcję „Wyświetl”</w:t>
+        <w:t>Klient</w:t>
+      </w:r>
+      <w:r>
+        <w:t xml:space="preserve"> </w:t>
+      </w:r>
+      <w:r>
+        <w:t>wybiera opcję „Wyświetl”</w:t>
       </w:r>
     </w:p>
     <w:p>
@@ -1543,7 +1681,13 @@
         <w:rPr>
           <w:szCs w:val="24"/>
         </w:rPr>
-        <w:t>Aktorzy: Użytkownik</w:t>
+        <w:t xml:space="preserve">Aktorzy: </w:t>
+      </w:r>
+      <w:r>
+        <w:rPr>
+          <w:szCs w:val="24"/>
+        </w:rPr>
+        <w:t>Klient</w:t>
       </w:r>
     </w:p>
     <w:p>
@@ -1582,7 +1726,16 @@
         </w:numPr>
       </w:pPr>
       <w:r>
-        <w:t>Użytkownik wybiera opcję „Grupy odbiorców”</w:t>
+        <w:rPr>
+          <w:szCs w:val="24"/>
+        </w:rPr>
+        <w:t>Klient</w:t>
+      </w:r>
+      <w:r>
+        <w:t xml:space="preserve"> </w:t>
+      </w:r>
+      <w:r>
+        <w:t>wybiera opcję „Grupy odbiorców”</w:t>
       </w:r>
     </w:p>
     <w:p>
@@ -1638,7 +1791,13 @@
         <w:rPr>
           <w:szCs w:val="24"/>
         </w:rPr>
-        <w:t>Aktorzy: Użytkownik</w:t>
+        <w:t xml:space="preserve">Aktorzy: </w:t>
+      </w:r>
+      <w:r>
+        <w:rPr>
+          <w:szCs w:val="24"/>
+        </w:rPr>
+        <w:t>Klient</w:t>
       </w:r>
     </w:p>
     <w:p>
@@ -1677,7 +1836,16 @@
         </w:numPr>
       </w:pPr>
       <w:r>
-        <w:t>Użytkownik wybiera opcję „Utwórz grupę”</w:t>
+        <w:rPr>
+          <w:szCs w:val="24"/>
+        </w:rPr>
+        <w:t>Klient</w:t>
+      </w:r>
+      <w:r>
+        <w:t xml:space="preserve"> </w:t>
+      </w:r>
+      <w:r>
+        <w:t>wybiera opcję „Utwórz grupę”</w:t>
       </w:r>
     </w:p>
     <w:p>
@@ -1701,7 +1869,16 @@
         </w:numPr>
       </w:pPr>
       <w:r>
-        <w:t xml:space="preserve">Użytkownik wpisuje nazwę grupy oraz definiuje odbiorców do niej należących wpisując odpowiednie adresy e-mail </w:t>
+        <w:rPr>
+          <w:szCs w:val="24"/>
+        </w:rPr>
+        <w:t>Klient</w:t>
+      </w:r>
+      <w:r>
+        <w:t xml:space="preserve"> </w:t>
+      </w:r>
+      <w:r>
+        <w:t xml:space="preserve">wpisuje nazwę grupy oraz definiuje odbiorców do niej należących wpisując odpowiednie adresy e-mail </w:t>
       </w:r>
     </w:p>
     <w:p>
@@ -1713,7 +1890,16 @@
         </w:numPr>
       </w:pPr>
       <w:r>
-        <w:t>Użytkownik wybiera opcję zapisz</w:t>
+        <w:rPr>
+          <w:szCs w:val="24"/>
+        </w:rPr>
+        <w:t>Klient</w:t>
+      </w:r>
+      <w:r>
+        <w:t xml:space="preserve"> </w:t>
+      </w:r>
+      <w:r>
+        <w:t>wybiera opcję zapisz</w:t>
       </w:r>
     </w:p>
     <w:p>
@@ -1854,7 +2040,13 @@
         <w:rPr>
           <w:szCs w:val="24"/>
         </w:rPr>
-        <w:t>Aktorzy: Użytkownik</w:t>
+        <w:t xml:space="preserve">Aktorzy: </w:t>
+      </w:r>
+      <w:r>
+        <w:rPr>
+          <w:szCs w:val="24"/>
+        </w:rPr>
+        <w:t>Klient</w:t>
       </w:r>
     </w:p>
     <w:p>
@@ -1893,7 +2085,16 @@
         </w:numPr>
       </w:pPr>
       <w:r>
-        <w:t xml:space="preserve">Użytkownik wybiera </w:t>
+        <w:rPr>
+          <w:szCs w:val="24"/>
+        </w:rPr>
+        <w:t>Klient</w:t>
+      </w:r>
+      <w:r>
+        <w:t xml:space="preserve"> </w:t>
+      </w:r>
+      <w:r>
+        <w:t xml:space="preserve">wybiera </w:t>
       </w:r>
       <w:r>
         <w:t>grupę</w:t>
@@ -1911,7 +2112,16 @@
         </w:numPr>
       </w:pPr>
       <w:r>
-        <w:t>Użytkownik wybiera opcję „</w:t>
+        <w:rPr>
+          <w:szCs w:val="24"/>
+        </w:rPr>
+        <w:t>Klient</w:t>
+      </w:r>
+      <w:r>
+        <w:t xml:space="preserve"> </w:t>
+      </w:r>
+      <w:r>
+        <w:t>wybiera opcję „</w:t>
       </w:r>
       <w:r>
         <w:t>Zarządzaj</w:t>
@@ -1929,7 +2139,16 @@
         </w:numPr>
       </w:pPr>
       <w:r>
-        <w:t>Użytkownik modyfikuje</w:t>
+        <w:rPr>
+          <w:szCs w:val="24"/>
+        </w:rPr>
+        <w:t>Klient</w:t>
+      </w:r>
+      <w:r>
+        <w:t xml:space="preserve"> </w:t>
+      </w:r>
+      <w:r>
+        <w:t>modyfikuje</w:t>
       </w:r>
       <w:r>
         <w:t xml:space="preserve"> wybrane parametry grupy (dodaje lub usuwa adresy, modyfikuje nazwę)</w:t>
@@ -2095,7 +2314,13 @@
         <w:rPr>
           <w:szCs w:val="24"/>
         </w:rPr>
-        <w:t>Aktorzy: Użytkownik</w:t>
+        <w:t xml:space="preserve">Aktorzy: </w:t>
+      </w:r>
+      <w:r>
+        <w:rPr>
+          <w:szCs w:val="24"/>
+        </w:rPr>
+        <w:t>Klient</w:t>
       </w:r>
     </w:p>
     <w:p>
@@ -2134,7 +2359,16 @@
         </w:numPr>
       </w:pPr>
       <w:r>
-        <w:t xml:space="preserve">Użytkownik wybiera grupę z listy </w:t>
+        <w:rPr>
+          <w:szCs w:val="24"/>
+        </w:rPr>
+        <w:t>Klient</w:t>
+      </w:r>
+      <w:r>
+        <w:t xml:space="preserve"> </w:t>
+      </w:r>
+      <w:r>
+        <w:t xml:space="preserve">wybiera grupę z listy </w:t>
       </w:r>
     </w:p>
     <w:p>
@@ -2146,7 +2380,16 @@
         </w:numPr>
       </w:pPr>
       <w:r>
-        <w:t xml:space="preserve">Użytkownik wybiera opcję usuń </w:t>
+        <w:rPr>
+          <w:szCs w:val="24"/>
+        </w:rPr>
+        <w:t>Klient</w:t>
+      </w:r>
+      <w:r>
+        <w:t xml:space="preserve"> </w:t>
+      </w:r>
+      <w:r>
+        <w:t xml:space="preserve">wybiera opcję usuń </w:t>
       </w:r>
     </w:p>
     <w:p>
@@ -2302,7 +2545,13 @@
         <w:rPr>
           <w:szCs w:val="24"/>
         </w:rPr>
-        <w:t>Aktorzy: Użytkownik</w:t>
+        <w:t xml:space="preserve">Aktorzy: </w:t>
+      </w:r>
+      <w:r>
+        <w:rPr>
+          <w:szCs w:val="24"/>
+        </w:rPr>
+        <w:t>Klient</w:t>
       </w:r>
     </w:p>
     <w:p>
@@ -2341,7 +2590,16 @@
         </w:numPr>
       </w:pPr>
       <w:r>
-        <w:t>Użytkownik wybiera grupę z listy</w:t>
+        <w:rPr>
+          <w:szCs w:val="24"/>
+        </w:rPr>
+        <w:t>Klient</w:t>
+      </w:r>
+      <w:r>
+        <w:t xml:space="preserve"> </w:t>
+      </w:r>
+      <w:r>
+        <w:t>wybiera grupę z listy</w:t>
       </w:r>
     </w:p>
     <w:p>
@@ -2353,7 +2611,16 @@
         </w:numPr>
       </w:pPr>
       <w:r>
-        <w:t>Użytkownik wybiera opcję „Szczegóły”</w:t>
+        <w:rPr>
+          <w:szCs w:val="24"/>
+        </w:rPr>
+        <w:t>Klient</w:t>
+      </w:r>
+      <w:r>
+        <w:t xml:space="preserve"> </w:t>
+      </w:r>
+      <w:r>
+        <w:t>wybiera opcję „Szczegóły”</w:t>
       </w:r>
     </w:p>
     <w:p>
@@ -2395,7 +2662,13 @@
         <w:rPr>
           <w:szCs w:val="24"/>
         </w:rPr>
-        <w:t>Aktorzy: Użytkownik</w:t>
+        <w:t xml:space="preserve">Aktorzy: </w:t>
+      </w:r>
+      <w:r>
+        <w:rPr>
+          <w:szCs w:val="24"/>
+        </w:rPr>
+        <w:t>Klient</w:t>
       </w:r>
     </w:p>
     <w:p>
@@ -2434,7 +2707,16 @@
         </w:numPr>
       </w:pPr>
       <w:r>
-        <w:t>Użytkownik wybiera opcję wysyłania wiadomości</w:t>
+        <w:rPr>
+          <w:szCs w:val="24"/>
+        </w:rPr>
+        <w:t>Klient</w:t>
+      </w:r>
+      <w:r>
+        <w:t xml:space="preserve"> </w:t>
+      </w:r>
+      <w:r>
+        <w:t>wybiera opcję wysyłania wiadomości</w:t>
       </w:r>
     </w:p>
     <w:p>
@@ -2458,7 +2740,16 @@
         </w:numPr>
       </w:pPr>
       <w:r>
-        <w:t>Użytkownik wybiera szablon wiadomości</w:t>
+        <w:rPr>
+          <w:szCs w:val="24"/>
+        </w:rPr>
+        <w:t>Klient</w:t>
+      </w:r>
+      <w:r>
+        <w:t xml:space="preserve"> </w:t>
+      </w:r>
+      <w:r>
+        <w:t>wybiera szablon wiadomości</w:t>
       </w:r>
     </w:p>
     <w:p>
@@ -2470,7 +2761,16 @@
         </w:numPr>
       </w:pPr>
       <w:r>
-        <w:t>Użytkownik uzupełnia pola wiadomości i zatwierdza wybór</w:t>
+        <w:rPr>
+          <w:szCs w:val="24"/>
+        </w:rPr>
+        <w:t>Klient</w:t>
+      </w:r>
+      <w:r>
+        <w:t xml:space="preserve"> </w:t>
+      </w:r>
+      <w:r>
+        <w:t>uzupełnia pola wiadomości i zatwierdza wybór</w:t>
       </w:r>
     </w:p>
     <w:p>
@@ -2482,10 +2782,16 @@
         </w:numPr>
       </w:pPr>
       <w:r>
-        <w:t>Użytkownik</w:t>
-      </w:r>
-      <w:r>
-        <w:t xml:space="preserve"> wybiera grupę odbiorców do której chce wysłać wiadomość</w:t>
+        <w:rPr>
+          <w:szCs w:val="24"/>
+        </w:rPr>
+        <w:t>Klient</w:t>
+      </w:r>
+      <w:r>
+        <w:t xml:space="preserve"> </w:t>
+      </w:r>
+      <w:r>
+        <w:t>wybiera grupę odbiorców do której chce wysłać wiadomość</w:t>
       </w:r>
     </w:p>
     <w:p>
@@ -2497,7 +2803,16 @@
         </w:numPr>
       </w:pPr>
       <w:r>
-        <w:t>Użytkownik klika „Wyślij”</w:t>
+        <w:rPr>
+          <w:szCs w:val="24"/>
+        </w:rPr>
+        <w:t>Klient</w:t>
+      </w:r>
+      <w:r>
+        <w:t xml:space="preserve"> </w:t>
+      </w:r>
+      <w:r>
+        <w:t>klika „Wyślij”</w:t>
       </w:r>
     </w:p>
     <w:p>
@@ -2753,6 +3068,9 @@
       <w:r>
         <w:t>16, FU17, FU18, FU19</w:t>
       </w:r>
+      <w:r>
+        <w:t>, FU20</w:t>
+      </w:r>
     </w:p>
     <w:p>
       <w:pPr>
@@ -3361,6 +3679,123 @@
       </w:r>
     </w:p>
     <w:p/>
+    <w:p>
+      <w:pPr>
+        <w:contextualSpacing/>
+        <w:rPr>
+          <w:b/>
+        </w:rPr>
+      </w:pPr>
+      <w:r>
+        <w:rPr>
+          <w:b/>
+        </w:rPr>
+        <w:t>FU20 Modyfikacja klienta</w:t>
+      </w:r>
+    </w:p>
+    <w:p>
+      <w:pPr>
+        <w:contextualSpacing/>
+      </w:pPr>
+      <w:r>
+        <w:t xml:space="preserve">Funkcja </w:t>
+      </w:r>
+      <w:r>
+        <w:t>specyfikująca funkcję FU15</w:t>
+      </w:r>
+      <w:r>
+        <w:t xml:space="preserve"> </w:t>
+      </w:r>
+    </w:p>
+    <w:p>
+      <w:pPr>
+        <w:contextualSpacing/>
+        <w:rPr>
+          <w:szCs w:val="24"/>
+        </w:rPr>
+      </w:pPr>
+      <w:r>
+        <w:rPr>
+          <w:szCs w:val="24"/>
+        </w:rPr>
+        <w:t>Aktorzy: Administrator</w:t>
+      </w:r>
+    </w:p>
+    <w:p>
+      <w:pPr>
+        <w:contextualSpacing/>
+        <w:rPr>
+          <w:szCs w:val="24"/>
+        </w:rPr>
+      </w:pPr>
+      <w:r>
+        <w:rPr>
+          <w:szCs w:val="24"/>
+        </w:rPr>
+        <w:t>[</w:t>
+      </w:r>
+      <w:r>
+        <w:rPr>
+          <w:i/>
+          <w:szCs w:val="24"/>
+        </w:rPr>
+        <w:t>Scenariusz główny</w:t>
+      </w:r>
+      <w:r>
+        <w:rPr>
+          <w:szCs w:val="24"/>
+        </w:rPr>
+        <w:t>]</w:t>
+      </w:r>
+    </w:p>
+    <w:p>
+      <w:pPr>
+        <w:pStyle w:val="Akapitzlist"/>
+        <w:numPr>
+          <w:ilvl w:val="0"/>
+          <w:numId w:val="28"/>
+        </w:numPr>
+      </w:pPr>
+      <w:r>
+        <w:t xml:space="preserve">Użytkownik wybiera klienta z listy </w:t>
+      </w:r>
+    </w:p>
+    <w:p>
+      <w:pPr>
+        <w:pStyle w:val="Akapitzlist"/>
+        <w:numPr>
+          <w:ilvl w:val="0"/>
+          <w:numId w:val="28"/>
+        </w:numPr>
+      </w:pPr>
+      <w:r>
+        <w:t>Użytkownik wybiera opcję modyfikuj</w:t>
+      </w:r>
+    </w:p>
+    <w:p>
+      <w:pPr>
+        <w:pStyle w:val="Akapitzlist"/>
+        <w:numPr>
+          <w:ilvl w:val="0"/>
+          <w:numId w:val="28"/>
+        </w:numPr>
+      </w:pPr>
+      <w:r>
+        <w:t>Wyświetlone zostaje okno w którym administrator modyfikuje wybrane dane</w:t>
+      </w:r>
+    </w:p>
+    <w:p>
+      <w:pPr>
+        <w:pStyle w:val="Akapitzlist"/>
+        <w:numPr>
+          <w:ilvl w:val="0"/>
+          <w:numId w:val="28"/>
+        </w:numPr>
+      </w:pPr>
+      <w:r>
+        <w:t>Użytkownik zapisuje wprowadzone zmiany</w:t>
+      </w:r>
+    </w:p>
     <w:p/>
     <w:p/>
     <w:p/>
@@ -5422,6 +5857,92 @@
     </w:lvl>
   </w:abstractNum>
   <w:abstractNum w:abstractNumId="23">
+    <w:nsid w:val="59304383"/>
+    <w:multiLevelType w:val="hybridMultilevel"/>
+    <w:tmpl w:val="4E44F3BC"/>
+    <w:lvl w:ilvl="0" w:tplc="0415000F">
+      <w:start w:val="1"/>
+      <w:numFmt w:val="decimal"/>
+      <w:lvlText w:val="%1."/>
+      <w:lvlJc w:val="left"/>
+      <w:pPr>
+        <w:ind w:left="720" w:hanging="360"/>
+      </w:pPr>
+    </w:lvl>
+    <w:lvl w:ilvl="1" w:tplc="04150019">
+      <w:start w:val="1"/>
+      <w:numFmt w:val="lowerLetter"/>
+      <w:lvlText w:val="%2."/>
+      <w:lvlJc w:val="left"/>
+      <w:pPr>
+        <w:ind w:left="1440" w:hanging="360"/>
+      </w:pPr>
+    </w:lvl>
+    <w:lvl w:ilvl="2" w:tplc="0415001B" w:tentative="1">
+      <w:start w:val="1"/>
+      <w:numFmt w:val="lowerRoman"/>
+      <w:lvlText w:val="%3."/>
+      <w:lvlJc w:val="right"/>
+      <w:pPr>
+        <w:ind w:left="2160" w:hanging="180"/>
+      </w:pPr>
+    </w:lvl>
+    <w:lvl w:ilvl="3" w:tplc="0415000F" w:tentative="1">
+      <w:start w:val="1"/>
+      <w:numFmt w:val="decimal"/>
+      <w:lvlText w:val="%4."/>
+      <w:lvlJc w:val="left"/>
+      <w:pPr>
+        <w:ind w:left="2880" w:hanging="360"/>
+      </w:pPr>
+    </w:lvl>
+    <w:lvl w:ilvl="4" w:tplc="04150019" w:tentative="1">
+      <w:start w:val="1"/>
+      <w:numFmt w:val="lowerLetter"/>
+      <w:lvlText w:val="%5."/>
+      <w:lvlJc w:val="left"/>
+      <w:pPr>
+        <w:ind w:left="3600" w:hanging="360"/>
+      </w:pPr>
+    </w:lvl>
+    <w:lvl w:ilvl="5" w:tplc="0415001B" w:tentative="1">
+      <w:start w:val="1"/>
+      <w:numFmt w:val="lowerRoman"/>
+      <w:lvlText w:val="%6."/>
+      <w:lvlJc w:val="right"/>
+      <w:pPr>
+        <w:ind w:left="4320" w:hanging="180"/>
+      </w:pPr>
+    </w:lvl>
+    <w:lvl w:ilvl="6" w:tplc="0415000F" w:tentative="1">
+      <w:start w:val="1"/>
+      <w:numFmt w:val="decimal"/>
+      <w:lvlText w:val="%7."/>
+      <w:lvlJc w:val="left"/>
+      <w:pPr>
+        <w:ind w:left="5040" w:hanging="360"/>
+      </w:pPr>
+    </w:lvl>
+    <w:lvl w:ilvl="7" w:tplc="04150019" w:tentative="1">
+      <w:start w:val="1"/>
+      <w:numFmt w:val="lowerLetter"/>
+      <w:lvlText w:val="%8."/>
+      <w:lvlJc w:val="left"/>
+      <w:pPr>
+        <w:ind w:left="5760" w:hanging="360"/>
+      </w:pPr>
+    </w:lvl>
+    <w:lvl w:ilvl="8" w:tplc="0415001B" w:tentative="1">
+      <w:start w:val="1"/>
+      <w:numFmt w:val="lowerRoman"/>
+      <w:lvlText w:val="%9."/>
+      <w:lvlJc w:val="right"/>
+      <w:pPr>
+        <w:ind w:left="6480" w:hanging="180"/>
+      </w:pPr>
+    </w:lvl>
+  </w:abstractNum>
+  <w:abstractNum w:abstractNumId="24">
     <w:nsid w:val="5E344473"/>
     <w:multiLevelType w:val="hybridMultilevel"/>
     <w:tmpl w:val="4E44F3BC"/>
@@ -5507,7 +6028,7 @@
       </w:pPr>
     </w:lvl>
   </w:abstractNum>
-  <w:abstractNum w:abstractNumId="24">
+  <w:abstractNum w:abstractNumId="25">
     <w:nsid w:val="5F7F4FDD"/>
     <w:multiLevelType w:val="hybridMultilevel"/>
     <w:tmpl w:val="0C5A4CA6"/>
@@ -5593,7 +6114,7 @@
       </w:pPr>
     </w:lvl>
   </w:abstractNum>
-  <w:abstractNum w:abstractNumId="25">
+  <w:abstractNum w:abstractNumId="26">
     <w:nsid w:val="691469C2"/>
     <w:multiLevelType w:val="hybridMultilevel"/>
     <w:tmpl w:val="F738B846"/>
@@ -5679,7 +6200,7 @@
       </w:pPr>
     </w:lvl>
   </w:abstractNum>
-  <w:abstractNum w:abstractNumId="26">
+  <w:abstractNum w:abstractNumId="27">
     <w:nsid w:val="720E488B"/>
     <w:multiLevelType w:val="hybridMultilevel"/>
     <w:tmpl w:val="945C2C6A"/>
@@ -5799,16 +6320,16 @@
     <w:abstractNumId w:val="6"/>
   </w:num>
   <w:num w:numId="3">
-    <w:abstractNumId w:val="24"/>
+    <w:abstractNumId w:val="25"/>
   </w:num>
   <w:num w:numId="4">
     <w:abstractNumId w:val="3"/>
   </w:num>
   <w:num w:numId="5">
-    <w:abstractNumId w:val="26"/>
+    <w:abstractNumId w:val="27"/>
   </w:num>
   <w:num w:numId="6">
-    <w:abstractNumId w:val="23"/>
+    <w:abstractNumId w:val="24"/>
   </w:num>
   <w:num w:numId="7">
     <w:abstractNumId w:val="16"/>
@@ -5841,7 +6362,7 @@
     <w:abstractNumId w:val="9"/>
   </w:num>
   <w:num w:numId="17">
-    <w:abstractNumId w:val="25"/>
+    <w:abstractNumId w:val="26"/>
   </w:num>
   <w:num w:numId="18">
     <w:abstractNumId w:val="13"/>
@@ -5872,6 +6393,9 @@
   </w:num>
   <w:num w:numId="27">
     <w:abstractNumId w:val="5"/>
+  </w:num>
+  <w:num w:numId="28">
+    <w:abstractNumId w:val="23"/>
   </w:num>
 </w:numbering>
 </file>

</xml_diff>